<commit_message>
Bug fix, docs typo.
</commit_message>
<xml_diff>
--- a/Docs/Orbiter Tools Tutorial.docx
+++ b/Docs/Orbiter Tools Tutorial.docx
@@ -1,6 +1,6 @@
 
 <file path=word/document.xml><?xml version="1.0" encoding="utf-8"?>
-<w:document xmlns:wpc="http://schemas.microsoft.com/office/word/2010/wordprocessingCanvas" xmlns:cx="http://schemas.microsoft.com/office/drawing/2014/chartex" xmlns:cx1="http://schemas.microsoft.com/office/drawing/2015/9/8/chartex" xmlns:cx2="http://schemas.microsoft.com/office/drawing/2015/10/21/chartex" xmlns:cx3="http://schemas.microsoft.com/office/drawing/2016/5/9/chartex" xmlns:cx4="http://schemas.microsoft.com/office/drawing/2016/5/10/chartex" xmlns:cx5="http://schemas.microsoft.com/office/drawing/2016/5/11/chartex" xmlns:cx6="http://schemas.microsoft.com/office/drawing/2016/5/12/chartex" xmlns:cx7="http://schemas.microsoft.com/office/drawing/2016/5/13/chartex" xmlns:cx8="http://schemas.microsoft.com/office/drawing/2016/5/14/chartex" xmlns:mc="http://schemas.openxmlformats.org/markup-compatibility/2006" xmlns:aink="http://schemas.microsoft.com/office/drawing/2016/ink" xmlns:am3d="http://schemas.microsoft.com/office/drawing/2017/model3d" xmlns:o="urn:schemas-microsoft-com:office:office" xmlns:r="http://schemas.openxmlformats.org/officeDocument/2006/relationships" xmlns:m="http://schemas.openxmlformats.org/officeDocument/2006/math" xmlns:v="urn:schemas-microsoft-com:vml" xmlns:wp14="http://schemas.microsoft.com/office/word/2010/wordprocessingDrawing" xmlns:wp="http://schemas.openxmlformats.org/drawingml/2006/wordprocessingDrawing" xmlns:w10="urn:schemas-microsoft-com:office:word" xmlns:w="http://schemas.openxmlformats.org/wordprocessingml/2006/main" xmlns:w14="http://schemas.microsoft.com/office/word/2010/wordml" xmlns:w15="http://schemas.microsoft.com/office/word/2012/wordml" xmlns:w16cid="http://schemas.microsoft.com/office/word/2016/wordml/cid" xmlns:w16se="http://schemas.microsoft.com/office/word/2015/wordml/symex" xmlns:wpg="http://schemas.microsoft.com/office/word/2010/wordprocessingGroup" xmlns:wpi="http://schemas.microsoft.com/office/word/2010/wordprocessingInk" xmlns:wne="http://schemas.microsoft.com/office/word/2006/wordml" xmlns:wps="http://schemas.microsoft.com/office/word/2010/wordprocessingShape" mc:Ignorable="w14 w15 w16se w16cid wp14">
+<w:document xmlns:wpc="http://schemas.microsoft.com/office/word/2010/wordprocessingCanvas" xmlns:cx="http://schemas.microsoft.com/office/drawing/2014/chartex" xmlns:cx1="http://schemas.microsoft.com/office/drawing/2015/9/8/chartex" xmlns:cx2="http://schemas.microsoft.com/office/drawing/2015/10/21/chartex" xmlns:cx3="http://schemas.microsoft.com/office/drawing/2016/5/9/chartex" xmlns:cx4="http://schemas.microsoft.com/office/drawing/2016/5/10/chartex" xmlns:cx5="http://schemas.microsoft.com/office/drawing/2016/5/11/chartex" xmlns:cx6="http://schemas.microsoft.com/office/drawing/2016/5/12/chartex" xmlns:cx7="http://schemas.microsoft.com/office/drawing/2016/5/13/chartex" xmlns:cx8="http://schemas.microsoft.com/office/drawing/2016/5/14/chartex" xmlns:mc="http://schemas.openxmlformats.org/markup-compatibility/2006" xmlns:aink="http://schemas.microsoft.com/office/drawing/2016/ink" xmlns:am3d="http://schemas.microsoft.com/office/drawing/2017/model3d" xmlns:o="urn:schemas-microsoft-com:office:office" xmlns:oel="http://schemas.microsoft.com/office/2019/extlst" xmlns:r="http://schemas.openxmlformats.org/officeDocument/2006/relationships" xmlns:m="http://schemas.openxmlformats.org/officeDocument/2006/math" xmlns:v="urn:schemas-microsoft-com:vml" xmlns:wp14="http://schemas.microsoft.com/office/word/2010/wordprocessingDrawing" xmlns:wp="http://schemas.openxmlformats.org/drawingml/2006/wordprocessingDrawing" xmlns:w10="urn:schemas-microsoft-com:office:word" xmlns:w="http://schemas.openxmlformats.org/wordprocessingml/2006/main" xmlns:w14="http://schemas.microsoft.com/office/word/2010/wordml" xmlns:w15="http://schemas.microsoft.com/office/word/2012/wordml" xmlns:w16cex="http://schemas.microsoft.com/office/word/2018/wordml/cex" xmlns:w16cid="http://schemas.microsoft.com/office/word/2016/wordml/cid" xmlns:w16="http://schemas.microsoft.com/office/word/2018/wordml" xmlns:w16sdtdh="http://schemas.microsoft.com/office/word/2020/wordml/sdtdatahash" xmlns:w16se="http://schemas.microsoft.com/office/word/2015/wordml/symex" xmlns:wpg="http://schemas.microsoft.com/office/word/2010/wordprocessingGroup" xmlns:wpi="http://schemas.microsoft.com/office/word/2010/wordprocessingInk" xmlns:wne="http://schemas.microsoft.com/office/word/2006/wordml" xmlns:wps="http://schemas.microsoft.com/office/word/2010/wordprocessingShape" mc:Ignorable="w14 w15 w16se w16cid w16 w16cex w16sdtdh wp14">
   <w:body>
     <w:p>
       <w:pPr>
@@ -401,6 +401,9 @@
     </w:p>
     <w:p>
       <w:r>
+        <w:rPr>
+          <w:noProof/>
+        </w:rPr>
         <w:lastRenderedPageBreak/>
         <w:drawing>
           <wp:inline distT="0" distB="0" distL="0" distR="0" wp14:anchorId="32F69181" wp14:editId="3838E080">
@@ -514,14 +517,12 @@
       <w:r>
         <w:t xml:space="preserve">Name the file </w:t>
       </w:r>
-      <w:proofErr w:type="spellStart"/>
       <w:r>
         <w:rPr>
           <w:i/>
         </w:rPr>
         <w:t>MyShip</w:t>
       </w:r>
-      <w:proofErr w:type="spellEnd"/>
       <w:r>
         <w:t>.  Blender will add the blend extension.</w:t>
       </w:r>
@@ -534,14 +535,12 @@
       <w:r>
         <w:t xml:space="preserve">ur </w:t>
       </w:r>
-      <w:proofErr w:type="spellStart"/>
       <w:r>
         <w:rPr>
           <w:i/>
         </w:rPr>
         <w:t>MyShip.blend</w:t>
       </w:r>
-      <w:proofErr w:type="spellEnd"/>
       <w:r>
         <w:t xml:space="preserve"> file should now be in C:\MyShip.  Before we can build the mesh </w:t>
       </w:r>
@@ -609,6 +608,9 @@
         <w:pStyle w:val="ListParagraph"/>
       </w:pPr>
       <w:r>
+        <w:rPr>
+          <w:noProof/>
+        </w:rPr>
         <w:lastRenderedPageBreak/>
         <w:drawing>
           <wp:inline distT="0" distB="0" distL="0" distR="0" wp14:anchorId="5362078E" wp14:editId="72C8A48E">
@@ -705,14 +707,12 @@
       <w:r>
         <w:t xml:space="preserve"> to </w:t>
       </w:r>
-      <w:proofErr w:type="spellStart"/>
       <w:r>
         <w:rPr>
           <w:i/>
         </w:rPr>
         <w:t>MyShip</w:t>
       </w:r>
-      <w:proofErr w:type="spellEnd"/>
       <w:r>
         <w:t>.</w:t>
       </w:r>
@@ -814,14 +814,12 @@
       <w:r>
         <w:t xml:space="preserve">At this point you should have a very simple </w:t>
       </w:r>
-      <w:proofErr w:type="spellStart"/>
       <w:r>
         <w:rPr>
           <w:i/>
         </w:rPr>
         <w:t>MyShip.msh</w:t>
       </w:r>
-      <w:proofErr w:type="spellEnd"/>
       <w:r>
         <w:t xml:space="preserve"> file in your Orbiter </w:t>
       </w:r>
@@ -843,14 +841,12 @@
       <w:r>
         <w:t xml:space="preserve"> </w:t>
       </w:r>
-      <w:proofErr w:type="spellStart"/>
       <w:r>
         <w:rPr>
           <w:i/>
         </w:rPr>
         <w:t>MyShip</w:t>
       </w:r>
-      <w:proofErr w:type="spellEnd"/>
       <w:r>
         <w:t>, so we have just one mesh file.</w:t>
       </w:r>
@@ -889,14 +885,12 @@
       <w:r>
         <w:t xml:space="preserve"> create a new text file named </w:t>
       </w:r>
-      <w:proofErr w:type="spellStart"/>
       <w:r>
         <w:rPr>
           <w:i/>
         </w:rPr>
         <w:t>MyShip.cfg</w:t>
       </w:r>
-      <w:proofErr w:type="spellEnd"/>
       <w:r>
         <w:t>.</w:t>
       </w:r>
@@ -905,14 +899,12 @@
       <w:r>
         <w:t xml:space="preserve">Using Notepad (or any other text editor) edit </w:t>
       </w:r>
-      <w:proofErr w:type="spellStart"/>
       <w:r>
         <w:rPr>
           <w:i/>
         </w:rPr>
         <w:t>MyShip.cfg</w:t>
       </w:r>
-      <w:proofErr w:type="spellEnd"/>
       <w:r>
         <w:t xml:space="preserve"> and put the following lines in:</w:t>
       </w:r>
@@ -936,148 +928,110 @@
         <w:rPr>
           <w:rFonts w:ascii="Courier New" w:hAnsi="Courier New" w:cs="Courier New"/>
         </w:rPr>
-        <w:t xml:space="preserve">; === Configuration file for vessel </w:t>
-      </w:r>
-      <w:proofErr w:type="spellStart"/>
-      <w:r>
-        <w:rPr>
-          <w:rFonts w:ascii="Courier New" w:hAnsi="Courier New" w:cs="Courier New"/>
+        <w:t>; === Configuration file for vessel MyShip ===</w:t>
+      </w:r>
+    </w:p>
+    <w:p>
+      <w:pPr>
+        <w:pStyle w:val="ListParagraph"/>
+        <w:rPr>
+          <w:rFonts w:ascii="Courier New" w:hAnsi="Courier New" w:cs="Courier New"/>
+        </w:rPr>
+      </w:pPr>
+      <w:r>
+        <w:rPr>
+          <w:rFonts w:ascii="Courier New" w:hAnsi="Courier New" w:cs="Courier New"/>
+        </w:rPr>
+        <w:t>MeshName = MyShip</w:t>
+      </w:r>
+    </w:p>
+    <w:p>
+      <w:pPr>
+        <w:pStyle w:val="ListParagraph"/>
+        <w:rPr>
+          <w:rFonts w:ascii="Courier New" w:hAnsi="Courier New" w:cs="Courier New"/>
+        </w:rPr>
+      </w:pPr>
+      <w:r>
+        <w:rPr>
+          <w:rFonts w:ascii="Courier New" w:hAnsi="Courier New" w:cs="Courier New"/>
+        </w:rPr>
+        <w:t>Size = 1</w:t>
+      </w:r>
+    </w:p>
+    <w:p>
+      <w:r>
+        <w:t>Save and close the config file.</w:t>
+      </w:r>
+    </w:p>
+    <w:p>
+      <w:r>
+        <w:t>Next,</w:t>
+      </w:r>
+      <w:r>
+        <w:t xml:space="preserve"> </w:t>
+      </w:r>
+      <w:r>
+        <w:t xml:space="preserve">we will need </w:t>
+      </w:r>
+      <w:r>
+        <w:t xml:space="preserve">a scenario file that will use our ship.  </w:t>
+      </w:r>
+      <w:r>
+        <w:t>Our scenario will be very simple and will put our ship on a landing pad at Brighton Beach.</w:t>
+      </w:r>
+    </w:p>
+    <w:p>
+      <w:r>
+        <w:t xml:space="preserve">In </w:t>
+      </w:r>
+      <w:r>
+        <w:rPr>
+          <w:i/>
+        </w:rPr>
+        <w:t>C:\Orbiter\Scenarios</w:t>
+      </w:r>
+      <w:r>
+        <w:t xml:space="preserve"> create a new folder called </w:t>
+      </w:r>
+      <w:r>
+        <w:rPr>
+          <w:i/>
         </w:rPr>
         <w:t>MyShip</w:t>
       </w:r>
-      <w:proofErr w:type="spellEnd"/>
-      <w:r>
-        <w:rPr>
-          <w:rFonts w:ascii="Courier New" w:hAnsi="Courier New" w:cs="Courier New"/>
-        </w:rPr>
-        <w:t xml:space="preserve"> ===</w:t>
-      </w:r>
-    </w:p>
-    <w:p>
-      <w:pPr>
-        <w:pStyle w:val="ListParagraph"/>
-        <w:rPr>
-          <w:rFonts w:ascii="Courier New" w:hAnsi="Courier New" w:cs="Courier New"/>
-        </w:rPr>
-      </w:pPr>
-      <w:proofErr w:type="spellStart"/>
-      <w:r>
-        <w:rPr>
-          <w:rFonts w:ascii="Courier New" w:hAnsi="Courier New" w:cs="Courier New"/>
-        </w:rPr>
-        <w:t>MeshName</w:t>
-      </w:r>
-      <w:proofErr w:type="spellEnd"/>
-      <w:r>
-        <w:rPr>
-          <w:rFonts w:ascii="Courier New" w:hAnsi="Courier New" w:cs="Courier New"/>
-        </w:rPr>
-        <w:t xml:space="preserve"> = </w:t>
-      </w:r>
-      <w:proofErr w:type="spellStart"/>
-      <w:r>
-        <w:rPr>
-          <w:rFonts w:ascii="Courier New" w:hAnsi="Courier New" w:cs="Courier New"/>
+      <w:r>
+        <w:t>.</w:t>
+      </w:r>
+    </w:p>
+    <w:p>
+      <w:r>
+        <w:t xml:space="preserve">Inside the new </w:t>
+      </w:r>
+      <w:r>
+        <w:rPr>
+          <w:i/>
         </w:rPr>
         <w:t>MyShip</w:t>
       </w:r>
-      <w:proofErr w:type="spellEnd"/>
-    </w:p>
-    <w:p>
-      <w:pPr>
-        <w:pStyle w:val="ListParagraph"/>
-        <w:rPr>
-          <w:rFonts w:ascii="Courier New" w:hAnsi="Courier New" w:cs="Courier New"/>
-        </w:rPr>
-      </w:pPr>
-      <w:r>
-        <w:rPr>
-          <w:rFonts w:ascii="Courier New" w:hAnsi="Courier New" w:cs="Courier New"/>
-        </w:rPr>
-        <w:t>Size = 1</w:t>
-      </w:r>
-    </w:p>
-    <w:p>
-      <w:r>
-        <w:t>Save and close the config file.</w:t>
-      </w:r>
-    </w:p>
-    <w:p>
-      <w:r>
-        <w:t>Next,</w:t>
-      </w:r>
-      <w:r>
-        <w:t xml:space="preserve"> </w:t>
-      </w:r>
-      <w:r>
-        <w:t xml:space="preserve">we will need </w:t>
-      </w:r>
-      <w:r>
-        <w:t xml:space="preserve">a scenario file that will use our ship.  </w:t>
-      </w:r>
-      <w:r>
-        <w:t>Our scenario will be very simple and will put our ship on a landing pad at Brighton Beach.</w:t>
-      </w:r>
-    </w:p>
-    <w:p>
-      <w:r>
-        <w:t xml:space="preserve">In </w:t>
-      </w:r>
-      <w:r>
-        <w:rPr>
-          <w:i/>
-        </w:rPr>
-        <w:t>C:\Orbiter\Scenarios</w:t>
-      </w:r>
-      <w:r>
-        <w:t xml:space="preserve"> create a new folder called </w:t>
-      </w:r>
-      <w:proofErr w:type="spellStart"/>
-      <w:r>
-        <w:rPr>
-          <w:i/>
-        </w:rPr>
-        <w:t>MyShip</w:t>
-      </w:r>
-      <w:proofErr w:type="spellEnd"/>
-      <w:r>
-        <w:t>.</w:t>
-      </w:r>
-    </w:p>
-    <w:p>
-      <w:r>
-        <w:t xml:space="preserve">Inside the new </w:t>
-      </w:r>
-      <w:proofErr w:type="spellStart"/>
-      <w:r>
-        <w:rPr>
-          <w:i/>
-        </w:rPr>
-        <w:t>MyShip</w:t>
-      </w:r>
-      <w:proofErr w:type="spellEnd"/>
       <w:r>
         <w:t xml:space="preserve"> folder create a text file named </w:t>
       </w:r>
-      <w:proofErr w:type="spellStart"/>
       <w:r>
         <w:rPr>
           <w:i/>
         </w:rPr>
         <w:t>First.scn</w:t>
       </w:r>
-      <w:proofErr w:type="spellEnd"/>
       <w:r>
         <w:t xml:space="preserve">.  Edit </w:t>
       </w:r>
-      <w:proofErr w:type="spellStart"/>
       <w:r>
         <w:rPr>
           <w:i/>
         </w:rPr>
         <w:t>First.scn</w:t>
       </w:r>
-      <w:proofErr w:type="spellEnd"/>
       <w:r>
         <w:t xml:space="preserve"> in Notepad and enter the following:</w:t>
       </w:r>
@@ -1108,19 +1062,11 @@
           <w:rFonts w:ascii="Courier New" w:hAnsi="Courier New" w:cs="Courier New"/>
         </w:rPr>
       </w:pPr>
-      <w:proofErr w:type="spellStart"/>
-      <w:r>
-        <w:rPr>
-          <w:rFonts w:ascii="Courier New" w:hAnsi="Courier New" w:cs="Courier New"/>
-        </w:rPr>
-        <w:t>MyShip</w:t>
-      </w:r>
-      <w:proofErr w:type="spellEnd"/>
-      <w:r>
-        <w:rPr>
-          <w:rFonts w:ascii="Courier New" w:hAnsi="Courier New" w:cs="Courier New"/>
-        </w:rPr>
-        <w:t xml:space="preserve"> parked at Brighton Beach</w:t>
+      <w:r>
+        <w:rPr>
+          <w:rFonts w:ascii="Courier New" w:hAnsi="Courier New" w:cs="Courier New"/>
+        </w:rPr>
+        <w:t>MyShip parked at Brighton Beach</w:t>
       </w:r>
     </w:p>
     <w:p>
@@ -1326,16 +1272,8 @@
         <w:rPr>
           <w:rFonts w:ascii="Courier New" w:hAnsi="Courier New" w:cs="Courier New"/>
         </w:rPr>
-        <w:t xml:space="preserve">  TRACKMODE </w:t>
-      </w:r>
-      <w:proofErr w:type="spellStart"/>
-      <w:r>
-        <w:rPr>
-          <w:rFonts w:ascii="Courier New" w:hAnsi="Courier New" w:cs="Courier New"/>
-        </w:rPr>
-        <w:t>TargetRelative</w:t>
-      </w:r>
-      <w:proofErr w:type="spellEnd"/>
+        <w:t xml:space="preserve">  TRACKMODE TargetRelative</w:t>
+      </w:r>
     </w:p>
     <w:p>
       <w:pPr>
@@ -1721,6 +1659,9 @@
         <w:pStyle w:val="ListParagraph"/>
       </w:pPr>
       <w:r>
+        <w:rPr>
+          <w:noProof/>
+        </w:rPr>
         <w:drawing>
           <wp:inline distT="0" distB="0" distL="0" distR="0" wp14:anchorId="493CFD4E" wp14:editId="43CE74F9">
             <wp:extent cx="4611964" cy="4564320"/>
@@ -1781,15 +1722,7 @@
         <w:pStyle w:val="Heading2"/>
       </w:pPr>
       <w:r>
-        <w:t xml:space="preserve">Understanding </w:t>
-      </w:r>
-      <w:proofErr w:type="spellStart"/>
-      <w:r>
-        <w:t>Normals</w:t>
-      </w:r>
-      <w:proofErr w:type="spellEnd"/>
-      <w:r>
-        <w:t xml:space="preserve"> and Shading</w:t>
+        <w:t>Understanding Normals and Shading</w:t>
       </w:r>
     </w:p>
     <w:p>
@@ -1810,6 +1743,9 @@
     </w:p>
     <w:p>
       <w:r>
+        <w:rPr>
+          <w:noProof/>
+        </w:rPr>
         <w:drawing>
           <wp:inline distT="0" distB="0" distL="0" distR="0" wp14:anchorId="0C6005AE" wp14:editId="3B2D9C3B">
             <wp:extent cx="5943600" cy="2298700"/>
@@ -2003,17 +1939,8 @@
           <w:i/>
           <w:iCs/>
         </w:rPr>
-        <w:t xml:space="preserve">Display Split </w:t>
-      </w:r>
-      <w:proofErr w:type="spellStart"/>
-      <w:r>
-        <w:rPr>
-          <w:i/>
-          <w:iCs/>
-        </w:rPr>
-        <w:t>Normals</w:t>
-      </w:r>
-      <w:proofErr w:type="spellEnd"/>
+        <w:t>Display Split Normals</w:t>
+      </w:r>
       <w:r>
         <w:t xml:space="preserve">.  Click on the </w:t>
       </w:r>
@@ -2032,23 +1959,17 @@
           <w:i/>
           <w:iCs/>
         </w:rPr>
-        <w:t xml:space="preserve">Display Split </w:t>
-      </w:r>
-      <w:proofErr w:type="spellStart"/>
-      <w:r>
-        <w:rPr>
-          <w:i/>
-          <w:iCs/>
-        </w:rPr>
-        <w:t>Normals</w:t>
-      </w:r>
-      <w:proofErr w:type="spellEnd"/>
+        <w:t>Display Split Normals</w:t>
+      </w:r>
       <w:r>
         <w:t xml:space="preserve"> as shown below.  Set the size to about .40 so that we can see them better.</w:t>
       </w:r>
     </w:p>
     <w:p>
       <w:r>
+        <w:rPr>
+          <w:noProof/>
+        </w:rPr>
         <w:drawing>
           <wp:inline distT="0" distB="0" distL="0" distR="0" wp14:anchorId="1DD2DB13" wp14:editId="3D2B20B3">
             <wp:extent cx="2964257" cy="895949"/>
@@ -2094,6 +2015,9 @@
     </w:p>
     <w:p>
       <w:r>
+        <w:rPr>
+          <w:noProof/>
+        </w:rPr>
         <w:lastRenderedPageBreak/>
         <w:drawing>
           <wp:inline distT="0" distB="0" distL="0" distR="0" wp14:anchorId="05DBD9ED" wp14:editId="5E441078">
@@ -2148,27 +2072,10 @@
           <w:i/>
           <w:iCs/>
         </w:rPr>
-        <w:t xml:space="preserve">Split </w:t>
-      </w:r>
-      <w:proofErr w:type="spellStart"/>
-      <w:r>
-        <w:rPr>
-          <w:i/>
-          <w:iCs/>
-        </w:rPr>
-        <w:t>Normals</w:t>
-      </w:r>
-      <w:proofErr w:type="spellEnd"/>
-      <w:r>
-        <w:t xml:space="preserve"> for our model.  As you can see, each vertex has three </w:t>
-      </w:r>
-      <w:proofErr w:type="spellStart"/>
-      <w:r>
-        <w:t>normals</w:t>
-      </w:r>
-      <w:proofErr w:type="spellEnd"/>
-      <w:r>
-        <w:t xml:space="preserve"> associated with it, which is why our corners were sharp when we exported our ship to Orbiter.  In Blender an object defaults to ‘Shade Flat’.  We can change this in the </w:t>
+        <w:t>Split Normals</w:t>
+      </w:r>
+      <w:r>
+        <w:t xml:space="preserve"> for our model.  As you can see, each vertex has three normals associated with it, which is why our corners were sharp when we exported our ship to Orbiter.  In Blender an object defaults to ‘Shade Flat’.  We can change this in the </w:t>
       </w:r>
       <w:r>
         <w:rPr>
@@ -2273,6 +2180,9 @@
     </w:p>
     <w:p>
       <w:r>
+        <w:rPr>
+          <w:noProof/>
+        </w:rPr>
         <w:lastRenderedPageBreak/>
         <w:drawing>
           <wp:inline distT="0" distB="0" distL="0" distR="0" wp14:anchorId="357802C9" wp14:editId="580FB6E7">
@@ -2345,6 +2255,9 @@
     </w:p>
     <w:p>
       <w:r>
+        <w:rPr>
+          <w:noProof/>
+        </w:rPr>
         <w:lastRenderedPageBreak/>
         <w:drawing>
           <wp:inline distT="0" distB="0" distL="0" distR="0" wp14:anchorId="5E2F774F" wp14:editId="5E01095C">
@@ -2481,6 +2394,9 @@
     </w:p>
     <w:p>
       <w:r>
+        <w:rPr>
+          <w:noProof/>
+        </w:rPr>
         <w:lastRenderedPageBreak/>
         <w:drawing>
           <wp:inline distT="0" distB="0" distL="0" distR="0" wp14:anchorId="464FB6DA" wp14:editId="7B26A8CD">
@@ -2542,6 +2458,9 @@
     </w:p>
     <w:p>
       <w:r>
+        <w:rPr>
+          <w:noProof/>
+        </w:rPr>
         <w:drawing>
           <wp:inline distT="0" distB="0" distL="0" distR="0" wp14:anchorId="29E0556C" wp14:editId="1E39E14F">
             <wp:extent cx="3841144" cy="1763304"/>
@@ -2593,7 +2512,6 @@
       <w:r>
         <w:t xml:space="preserve"> panel, circled in red above.  Open </w:t>
       </w:r>
-      <w:proofErr w:type="spellStart"/>
       <w:r>
         <w:rPr>
           <w:i/>
@@ -2601,7 +2519,6 @@
         </w:rPr>
         <w:t>Normals</w:t>
       </w:r>
-      <w:proofErr w:type="spellEnd"/>
       <w:r>
         <w:t xml:space="preserve"> and enable </w:t>
       </w:r>
@@ -2618,6 +2535,9 @@
     </w:p>
     <w:p>
       <w:r>
+        <w:rPr>
+          <w:noProof/>
+        </w:rPr>
         <w:lastRenderedPageBreak/>
         <w:drawing>
           <wp:inline distT="0" distB="0" distL="0" distR="0" wp14:anchorId="72086D51" wp14:editId="4856BF07">
@@ -2673,6 +2593,9 @@
     </w:p>
     <w:p>
       <w:r>
+        <w:rPr>
+          <w:noProof/>
+        </w:rPr>
         <w:lastRenderedPageBreak/>
         <w:drawing>
           <wp:inline distT="0" distB="0" distL="0" distR="0" wp14:anchorId="17B3862F" wp14:editId="5D2F89D8">
@@ -2843,6 +2766,9 @@
     </w:p>
     <w:p>
       <w:r>
+        <w:rPr>
+          <w:noProof/>
+        </w:rPr>
         <w:drawing>
           <wp:inline distT="0" distB="0" distL="0" distR="0" wp14:anchorId="6FE5FD92" wp14:editId="653DC119">
             <wp:extent cx="3134992" cy="2334569"/>
@@ -3036,6 +2962,9 @@
         <w:pStyle w:val="ListParagraph"/>
       </w:pPr>
       <w:r>
+        <w:rPr>
+          <w:noProof/>
+        </w:rPr>
         <w:lastRenderedPageBreak/>
         <w:drawing>
           <wp:inline distT="0" distB="0" distL="0" distR="0" wp14:anchorId="00A768BE" wp14:editId="3169FBB2">
@@ -3588,6 +3517,9 @@
         <w:pStyle w:val="ListParagraph"/>
       </w:pPr>
       <w:r>
+        <w:rPr>
+          <w:noProof/>
+        </w:rPr>
         <w:lastRenderedPageBreak/>
         <w:drawing>
           <wp:inline distT="0" distB="0" distL="0" distR="0" wp14:anchorId="1EFDDCA0" wp14:editId="0C05B03C">
@@ -3644,6 +3576,9 @@
         <w:pStyle w:val="ListParagraph"/>
       </w:pPr>
       <w:r>
+        <w:rPr>
+          <w:noProof/>
+        </w:rPr>
         <w:lastRenderedPageBreak/>
         <w:drawing>
           <wp:inline distT="0" distB="0" distL="0" distR="0" wp14:anchorId="74F7DD3D" wp14:editId="63EF73A8">
@@ -3846,6 +3781,9 @@
     </w:p>
     <w:p>
       <w:r>
+        <w:rPr>
+          <w:noProof/>
+        </w:rPr>
         <w:lastRenderedPageBreak/>
         <w:drawing>
           <wp:inline distT="0" distB="0" distL="0" distR="0" wp14:anchorId="6D51D908" wp14:editId="77FFEEA1">
@@ -3891,6 +3829,9 @@
     </w:p>
     <w:p>
       <w:r>
+        <w:rPr>
+          <w:noProof/>
+        </w:rPr>
         <w:drawing>
           <wp:inline distT="0" distB="0" distL="0" distR="0" wp14:anchorId="69BE245D" wp14:editId="3E860051">
             <wp:extent cx="3193010" cy="848292"/>
@@ -3948,10 +3889,7 @@
     </w:p>
     <w:p>
       <w:r>
-        <w:t>Unlike our model, which is 3D, a texture is only two dimensional, so we will need to ‘wrap’ the texture around our model.  We do that by ‘un-wrapping’ our model so that the planes of the model can lay flat.  This is called UV un-wrapping.</w:t>
-      </w:r>
-      <w:r>
-        <w:t xml:space="preserve">  For this tutorial we will let Blender unwrap our cube for use.  For more complex objects you may need to help Blender by specifying which edges of your model can be treated as </w:t>
+        <w:t xml:space="preserve">Unlike our model, which is 3D, a texture is only two dimensional, so we will need to ‘wrap’ the texture around our model.  We do that by ‘un-wrapping’ our model so that the planes of the model can lay flat.  This is called UV un-wrapping.  For this tutorial we will let Blender unwrap our cube for use.  For more complex objects you may need to help Blender by specifying which edges of your model can be treated as </w:t>
       </w:r>
       <w:r>
         <w:rPr>
@@ -3971,6 +3909,9 @@
     </w:p>
     <w:p>
       <w:r>
+        <w:rPr>
+          <w:noProof/>
+        </w:rPr>
         <w:drawing>
           <wp:inline distT="0" distB="0" distL="0" distR="0" wp14:anchorId="46628878" wp14:editId="344FC7EE">
             <wp:extent cx="5943600" cy="878205"/>
@@ -4021,6 +3962,9 @@
     </w:p>
     <w:p>
       <w:r>
+        <w:rPr>
+          <w:noProof/>
+        </w:rPr>
         <w:lastRenderedPageBreak/>
         <w:drawing>
           <wp:inline distT="0" distB="0" distL="0" distR="0" wp14:anchorId="206A4A1E" wp14:editId="1B5BB504">
@@ -4073,21 +4017,12 @@
       <w:r>
         <w:t xml:space="preserve">For now, there is nothing else to set on this screen.  A few things to note however.  On the top left of the UV pane (left side) you see the name of this layout </w:t>
       </w:r>
-      <w:proofErr w:type="spellStart"/>
-      <w:r>
-        <w:rPr>
-          <w:i/>
-          <w:iCs/>
-        </w:rPr>
-        <w:t>UVMap</w:t>
-      </w:r>
-      <w:proofErr w:type="spellEnd"/>
-      <w:r>
-        <w:rPr>
-          <w:i/>
-          <w:iCs/>
-        </w:rPr>
-        <w:t>.</w:t>
+      <w:r>
+        <w:rPr>
+          <w:i/>
+          <w:iCs/>
+        </w:rPr>
+        <w:t>UVMap.</w:t>
       </w:r>
       <w:r>
         <w:t xml:space="preserve">  If you open the </w:t>
@@ -4105,6 +4040,9 @@
     </w:p>
     <w:p>
       <w:r>
+        <w:rPr>
+          <w:noProof/>
+        </w:rPr>
         <w:drawing>
           <wp:inline distT="0" distB="0" distL="0" distR="0" wp14:anchorId="339CDD80" wp14:editId="23EA38FD">
             <wp:extent cx="3440826" cy="1372518"/>
@@ -4154,6 +4092,9 @@
     </w:p>
     <w:p>
       <w:r>
+        <w:rPr>
+          <w:noProof/>
+        </w:rPr>
         <w:lastRenderedPageBreak/>
         <w:drawing>
           <wp:inline distT="0" distB="0" distL="0" distR="0" wp14:anchorId="4148773E" wp14:editId="14136882">
@@ -4373,16 +4314,11 @@
       <w:r>
         <w:t xml:space="preserve"> and navigate to the Orbiter\Textures folder where you have copied the </w:t>
       </w:r>
-      <w:proofErr w:type="spellStart"/>
       <w:r>
         <w:t>BodyTex</w:t>
       </w:r>
       <w:r>
-        <w:t>.dds</w:t>
-      </w:r>
-      <w:proofErr w:type="spellEnd"/>
-      <w:r>
-        <w:t xml:space="preserve"> file.</w:t>
+        <w:t>.dds file.</w:t>
       </w:r>
     </w:p>
     <w:p>
@@ -4523,6 +4459,9 @@
         <w:ind w:left="0"/>
       </w:pPr>
       <w:r>
+        <w:rPr>
+          <w:noProof/>
+        </w:rPr>
         <w:drawing>
           <wp:inline distT="0" distB="0" distL="0" distR="0" wp14:anchorId="54DA3E0B" wp14:editId="538B1306">
             <wp:extent cx="4564320" cy="4230810"/>
@@ -4597,6 +4536,9 @@
         <w:ind w:left="0"/>
       </w:pPr>
       <w:r>
+        <w:rPr>
+          <w:noProof/>
+        </w:rPr>
         <w:lastRenderedPageBreak/>
         <w:drawing>
           <wp:inline distT="0" distB="0" distL="0" distR="0" wp14:anchorId="650259D5" wp14:editId="263D3951">
@@ -4647,12 +4589,13 @@
         <w:ind w:left="0"/>
       </w:pPr>
       <w:r>
-        <w:t>Congratulations</w:t>
-      </w:r>
-      <w:bookmarkStart w:id="0" w:name="_GoBack"/>
-      <w:bookmarkEnd w:id="0"/>
-      <w:r>
-        <w:t>, you have not created a textured Orbiter vessel.</w:t>
+        <w:t>Congratulations, you have no</w:t>
+      </w:r>
+      <w:r>
+        <w:t>w</w:t>
+      </w:r>
+      <w:r>
+        <w:t xml:space="preserve"> created a textured Orbiter vessel.</w:t>
       </w:r>
     </w:p>
     <w:sectPr>
@@ -4666,7 +4609,7 @@
 </file>
 
 <file path=word/numbering.xml><?xml version="1.0" encoding="utf-8"?>
-<w:numbering xmlns:wpc="http://schemas.microsoft.com/office/word/2010/wordprocessingCanvas" xmlns:cx="http://schemas.microsoft.com/office/drawing/2014/chartex" xmlns:cx1="http://schemas.microsoft.com/office/drawing/2015/9/8/chartex" xmlns:cx2="http://schemas.microsoft.com/office/drawing/2015/10/21/chartex" xmlns:cx3="http://schemas.microsoft.com/office/drawing/2016/5/9/chartex" xmlns:cx4="http://schemas.microsoft.com/office/drawing/2016/5/10/chartex" xmlns:cx5="http://schemas.microsoft.com/office/drawing/2016/5/11/chartex" xmlns:cx6="http://schemas.microsoft.com/office/drawing/2016/5/12/chartex" xmlns:cx7="http://schemas.microsoft.com/office/drawing/2016/5/13/chartex" xmlns:cx8="http://schemas.microsoft.com/office/drawing/2016/5/14/chartex" xmlns:mc="http://schemas.openxmlformats.org/markup-compatibility/2006" xmlns:aink="http://schemas.microsoft.com/office/drawing/2016/ink" xmlns:am3d="http://schemas.microsoft.com/office/drawing/2017/model3d" xmlns:o="urn:schemas-microsoft-com:office:office" xmlns:r="http://schemas.openxmlformats.org/officeDocument/2006/relationships" xmlns:m="http://schemas.openxmlformats.org/officeDocument/2006/math" xmlns:v="urn:schemas-microsoft-com:vml" xmlns:wp14="http://schemas.microsoft.com/office/word/2010/wordprocessingDrawing" xmlns:wp="http://schemas.openxmlformats.org/drawingml/2006/wordprocessingDrawing" xmlns:w10="urn:schemas-microsoft-com:office:word" xmlns:w="http://schemas.openxmlformats.org/wordprocessingml/2006/main" xmlns:w14="http://schemas.microsoft.com/office/word/2010/wordml" xmlns:w15="http://schemas.microsoft.com/office/word/2012/wordml" xmlns:w16cid="http://schemas.microsoft.com/office/word/2016/wordml/cid" xmlns:w16se="http://schemas.microsoft.com/office/word/2015/wordml/symex" xmlns:wpg="http://schemas.microsoft.com/office/word/2010/wordprocessingGroup" xmlns:wpi="http://schemas.microsoft.com/office/word/2010/wordprocessingInk" xmlns:wne="http://schemas.microsoft.com/office/word/2006/wordml" xmlns:wps="http://schemas.microsoft.com/office/word/2010/wordprocessingShape" mc:Ignorable="w14 w15 w16se w16cid wp14">
+<w:numbering xmlns:wpc="http://schemas.microsoft.com/office/word/2010/wordprocessingCanvas" xmlns:cx="http://schemas.microsoft.com/office/drawing/2014/chartex" xmlns:cx1="http://schemas.microsoft.com/office/drawing/2015/9/8/chartex" xmlns:cx2="http://schemas.microsoft.com/office/drawing/2015/10/21/chartex" xmlns:cx3="http://schemas.microsoft.com/office/drawing/2016/5/9/chartex" xmlns:cx4="http://schemas.microsoft.com/office/drawing/2016/5/10/chartex" xmlns:cx5="http://schemas.microsoft.com/office/drawing/2016/5/11/chartex" xmlns:cx6="http://schemas.microsoft.com/office/drawing/2016/5/12/chartex" xmlns:cx7="http://schemas.microsoft.com/office/drawing/2016/5/13/chartex" xmlns:cx8="http://schemas.microsoft.com/office/drawing/2016/5/14/chartex" xmlns:mc="http://schemas.openxmlformats.org/markup-compatibility/2006" xmlns:aink="http://schemas.microsoft.com/office/drawing/2016/ink" xmlns:am3d="http://schemas.microsoft.com/office/drawing/2017/model3d" xmlns:o="urn:schemas-microsoft-com:office:office" xmlns:oel="http://schemas.microsoft.com/office/2019/extlst" xmlns:r="http://schemas.openxmlformats.org/officeDocument/2006/relationships" xmlns:m="http://schemas.openxmlformats.org/officeDocument/2006/math" xmlns:v="urn:schemas-microsoft-com:vml" xmlns:wp14="http://schemas.microsoft.com/office/word/2010/wordprocessingDrawing" xmlns:wp="http://schemas.openxmlformats.org/drawingml/2006/wordprocessingDrawing" xmlns:w10="urn:schemas-microsoft-com:office:word" xmlns:w="http://schemas.openxmlformats.org/wordprocessingml/2006/main" xmlns:w14="http://schemas.microsoft.com/office/word/2010/wordml" xmlns:w15="http://schemas.microsoft.com/office/word/2012/wordml" xmlns:w16cex="http://schemas.microsoft.com/office/word/2018/wordml/cex" xmlns:w16cid="http://schemas.microsoft.com/office/word/2016/wordml/cid" xmlns:w16="http://schemas.microsoft.com/office/word/2018/wordml" xmlns:w16sdtdh="http://schemas.microsoft.com/office/word/2020/wordml/sdtdatahash" xmlns:w16se="http://schemas.microsoft.com/office/word/2015/wordml/symex" xmlns:wpg="http://schemas.microsoft.com/office/word/2010/wordprocessingGroup" xmlns:wpi="http://schemas.microsoft.com/office/word/2010/wordprocessingInk" xmlns:wne="http://schemas.microsoft.com/office/word/2006/wordml" xmlns:wps="http://schemas.microsoft.com/office/word/2010/wordprocessingShape" mc:Ignorable="w14 w15 w16se w16cid w16 w16cex w16sdtdh wp14">
   <w:abstractNum w:abstractNumId="0" w15:restartNumberingAfterBreak="0">
     <w:nsid w:val="39785EEA"/>
     <w:multiLevelType w:val="hybridMultilevel"/>
@@ -5213,29 +5156,29 @@
       </w:pPr>
     </w:lvl>
   </w:abstractNum>
-  <w:num w:numId="1">
+  <w:num w:numId="1" w16cid:durableId="1256666097">
     <w:abstractNumId w:val="1"/>
   </w:num>
-  <w:num w:numId="2">
+  <w:num w:numId="2" w16cid:durableId="2125422497">
     <w:abstractNumId w:val="2"/>
   </w:num>
-  <w:num w:numId="3">
+  <w:num w:numId="3" w16cid:durableId="1466393571">
     <w:abstractNumId w:val="4"/>
   </w:num>
-  <w:num w:numId="4">
+  <w:num w:numId="4" w16cid:durableId="502937137">
     <w:abstractNumId w:val="0"/>
   </w:num>
-  <w:num w:numId="5">
+  <w:num w:numId="5" w16cid:durableId="1551916891">
     <w:abstractNumId w:val="3"/>
   </w:num>
-  <w:num w:numId="6">
+  <w:num w:numId="6" w16cid:durableId="230426267">
     <w:abstractNumId w:val="5"/>
   </w:num>
 </w:numbering>
 </file>
 
 <file path=word/styles.xml><?xml version="1.0" encoding="utf-8"?>
-<w:styles xmlns:mc="http://schemas.openxmlformats.org/markup-compatibility/2006" xmlns:r="http://schemas.openxmlformats.org/officeDocument/2006/relationships" xmlns:w="http://schemas.openxmlformats.org/wordprocessingml/2006/main" xmlns:w14="http://schemas.microsoft.com/office/word/2010/wordml" xmlns:w15="http://schemas.microsoft.com/office/word/2012/wordml" xmlns:w16cid="http://schemas.microsoft.com/office/word/2016/wordml/cid" xmlns:w16se="http://schemas.microsoft.com/office/word/2015/wordml/symex" mc:Ignorable="w14 w15 w16se w16cid">
+<w:styles xmlns:mc="http://schemas.openxmlformats.org/markup-compatibility/2006" xmlns:r="http://schemas.openxmlformats.org/officeDocument/2006/relationships" xmlns:w="http://schemas.openxmlformats.org/wordprocessingml/2006/main" xmlns:w14="http://schemas.microsoft.com/office/word/2010/wordml" xmlns:w15="http://schemas.microsoft.com/office/word/2012/wordml" xmlns:w16cex="http://schemas.microsoft.com/office/word/2018/wordml/cex" xmlns:w16cid="http://schemas.microsoft.com/office/word/2016/wordml/cid" xmlns:w16="http://schemas.microsoft.com/office/word/2018/wordml" xmlns:w16sdtdh="http://schemas.microsoft.com/office/word/2020/wordml/sdtdatahash" xmlns:w16se="http://schemas.microsoft.com/office/word/2015/wordml/symex" mc:Ignorable="w14 w15 w16se w16cid w16 w16cex w16sdtdh">
   <w:docDefaults>
     <w:rPrDefault>
       <w:rPr>

</xml_diff>